<commit_message>
fixed an issue with footer and updated docx file
</commit_message>
<xml_diff>
--- a/FET-Week2_Coding-Assignment.docx
+++ b/FET-Week2_Coding-Assignment.docx
@@ -459,10 +459,10 @@
       </w:pPr>
       <w:r>
         <w:drawing>
-          <wp:inline wp14:editId="53CAE76D" wp14:anchorId="215FCF92">
-            <wp:extent cx="4525286" cy="4486275"/>
+          <wp:inline wp14:editId="32B06E2A" wp14:anchorId="2CD14417">
+            <wp:extent cx="3238500" cy="3438525"/>
             <wp:effectExtent l="0" t="0" r="0" b="0"/>
-            <wp:docPr id="1990058249" name="" title=""/>
+            <wp:docPr id="842408455" name="" title=""/>
             <wp:cNvGraphicFramePr>
               <a:graphicFrameLocks noChangeAspect="1"/>
             </wp:cNvGraphicFramePr>
@@ -474,7 +474,7 @@
                     <pic:cNvPicPr/>
                   </pic:nvPicPr>
                   <pic:blipFill>
-                    <a:blip r:embed="Re4448fc6ac3d4006">
+                    <a:blip r:embed="Re6f8b345615e4c88">
                       <a:extLst>
                         <a:ext xmlns:a="http://schemas.openxmlformats.org/drawingml/2006/main" uri="{28A0092B-C50C-407E-A947-70E740481C1C}">
                           <a14:useLocalDpi val="0"/>
@@ -488,7 +488,7 @@
                   <pic:spPr>
                     <a:xfrm>
                       <a:off x="0" y="0"/>
-                      <a:ext cx="4525286" cy="4486275"/>
+                      <a:ext cx="3238500" cy="3438525"/>
                     </a:xfrm>
                     <a:prstGeom prst="rect">
                       <a:avLst/>
@@ -507,10 +507,10 @@
       </w:pPr>
       <w:r>
         <w:drawing>
-          <wp:inline wp14:editId="03AA3337" wp14:anchorId="3AB179C8">
-            <wp:extent cx="4124325" cy="5766417"/>
+          <wp:inline wp14:editId="1C1A3DA8" wp14:anchorId="11252C76">
+            <wp:extent cx="2305050" cy="4352925"/>
             <wp:effectExtent l="0" t="0" r="0" b="0"/>
-            <wp:docPr id="831427824" name="" title=""/>
+            <wp:docPr id="1229640200" name="" title=""/>
             <wp:cNvGraphicFramePr>
               <a:graphicFrameLocks noChangeAspect="1"/>
             </wp:cNvGraphicFramePr>
@@ -522,7 +522,7 @@
                     <pic:cNvPicPr/>
                   </pic:nvPicPr>
                   <pic:blipFill>
-                    <a:blip r:embed="R04fc64fd033d47d2">
+                    <a:blip r:embed="R58f067c94c434a81">
                       <a:extLst>
                         <a:ext xmlns:a="http://schemas.openxmlformats.org/drawingml/2006/main" uri="{28A0092B-C50C-407E-A947-70E740481C1C}">
                           <a14:useLocalDpi val="0"/>
@@ -536,7 +536,7 @@
                   <pic:spPr>
                     <a:xfrm>
                       <a:off x="0" y="0"/>
-                      <a:ext cx="4124325" cy="5766417"/>
+                      <a:ext cx="2305050" cy="4352925"/>
                     </a:xfrm>
                     <a:prstGeom prst="rect">
                       <a:avLst/>
@@ -555,10 +555,10 @@
       </w:pPr>
       <w:r>
         <w:drawing>
-          <wp:inline wp14:editId="427333FC" wp14:anchorId="52A96CAC">
-            <wp:extent cx="4162425" cy="3874257"/>
+          <wp:inline wp14:editId="69A7CCEC" wp14:anchorId="0135734F">
+            <wp:extent cx="3667125" cy="3257550"/>
             <wp:effectExtent l="0" t="0" r="0" b="0"/>
-            <wp:docPr id="1595774347" name="" title=""/>
+            <wp:docPr id="427187980" name="" title=""/>
             <wp:cNvGraphicFramePr>
               <a:graphicFrameLocks noChangeAspect="1"/>
             </wp:cNvGraphicFramePr>
@@ -570,7 +570,7 @@
                     <pic:cNvPicPr/>
                   </pic:nvPicPr>
                   <pic:blipFill>
-                    <a:blip r:embed="Ra375c2f46cc846ee">
+                    <a:blip r:embed="R7c087ae08c724672">
                       <a:extLst>
                         <a:ext xmlns:a="http://schemas.openxmlformats.org/drawingml/2006/main" uri="{28A0092B-C50C-407E-A947-70E740481C1C}">
                           <a14:useLocalDpi val="0"/>
@@ -584,7 +584,7 @@
                   <pic:spPr>
                     <a:xfrm>
                       <a:off x="0" y="0"/>
-                      <a:ext cx="4162425" cy="3874257"/>
+                      <a:ext cx="3667125" cy="3257550"/>
                     </a:xfrm>
                     <a:prstGeom prst="rect">
                       <a:avLst/>
@@ -603,10 +603,10 @@
       </w:pPr>
       <w:r>
         <w:drawing>
-          <wp:inline wp14:editId="0ADFB4F4" wp14:anchorId="4BDAA7BF">
-            <wp:extent cx="4133850" cy="4628991"/>
+          <wp:inline wp14:editId="244CA9C2" wp14:anchorId="5E4F39C9">
+            <wp:extent cx="3267075" cy="3819525"/>
             <wp:effectExtent l="0" t="0" r="0" b="0"/>
-            <wp:docPr id="249872168" name="" title=""/>
+            <wp:docPr id="1172714436" name="" title=""/>
             <wp:cNvGraphicFramePr>
               <a:graphicFrameLocks noChangeAspect="1"/>
             </wp:cNvGraphicFramePr>
@@ -618,7 +618,7 @@
                     <pic:cNvPicPr/>
                   </pic:nvPicPr>
                   <pic:blipFill>
-                    <a:blip r:embed="Rcf170b6b246846a3">
+                    <a:blip r:embed="Rc92a96d6892143f9">
                       <a:extLst>
                         <a:ext xmlns:a="http://schemas.openxmlformats.org/drawingml/2006/main" uri="{28A0092B-C50C-407E-A947-70E740481C1C}">
                           <a14:useLocalDpi val="0"/>
@@ -632,7 +632,7 @@
                   <pic:spPr>
                     <a:xfrm>
                       <a:off x="0" y="0"/>
-                      <a:ext cx="4133850" cy="4628991"/>
+                      <a:ext cx="3267075" cy="3819525"/>
                     </a:xfrm>
                     <a:prstGeom prst="rect">
                       <a:avLst/>
@@ -651,10 +651,10 @@
       </w:pPr>
       <w:r>
         <w:drawing>
-          <wp:inline wp14:editId="1AD995B9" wp14:anchorId="456F1CE7">
-            <wp:extent cx="3156660" cy="5391150"/>
+          <wp:inline wp14:editId="25B56B72" wp14:anchorId="72BC1A36">
+            <wp:extent cx="2581275" cy="4162425"/>
             <wp:effectExtent l="0" t="0" r="0" b="0"/>
-            <wp:docPr id="1117121276" name="" title=""/>
+            <wp:docPr id="2061691107" name="" title=""/>
             <wp:cNvGraphicFramePr>
               <a:graphicFrameLocks noChangeAspect="1"/>
             </wp:cNvGraphicFramePr>
@@ -666,7 +666,7 @@
                     <pic:cNvPicPr/>
                   </pic:nvPicPr>
                   <pic:blipFill>
-                    <a:blip r:embed="Rbb7abbb9f3d74187">
+                    <a:blip r:embed="Raa1b58a6c83e4634">
                       <a:extLst>
                         <a:ext xmlns:a="http://schemas.openxmlformats.org/drawingml/2006/main" uri="{28A0092B-C50C-407E-A947-70E740481C1C}">
                           <a14:useLocalDpi val="0"/>
@@ -680,7 +680,7 @@
                   <pic:spPr>
                     <a:xfrm>
                       <a:off x="0" y="0"/>
-                      <a:ext cx="3156660" cy="5391150"/>
+                      <a:ext cx="2581275" cy="4162425"/>
                     </a:xfrm>
                     <a:prstGeom prst="rect">
                       <a:avLst/>
@@ -699,10 +699,10 @@
       </w:pPr>
       <w:r>
         <w:drawing>
-          <wp:inline wp14:editId="2499B5E8" wp14:anchorId="6E38F036">
-            <wp:extent cx="4410076" cy="3556870"/>
+          <wp:inline wp14:editId="2B629E7C" wp14:anchorId="377BDFA8">
+            <wp:extent cx="3752850" cy="3819525"/>
             <wp:effectExtent l="0" t="0" r="0" b="0"/>
-            <wp:docPr id="766995139" name="" title=""/>
+            <wp:docPr id="1886913459" name="" title=""/>
             <wp:cNvGraphicFramePr>
               <a:graphicFrameLocks noChangeAspect="1"/>
             </wp:cNvGraphicFramePr>
@@ -714,7 +714,7 @@
                     <pic:cNvPicPr/>
                   </pic:nvPicPr>
                   <pic:blipFill>
-                    <a:blip r:embed="Rd4e98e2858cd4ae4">
+                    <a:blip r:embed="R3633cfcdd63c46f8">
                       <a:extLst>
                         <a:ext xmlns:a="http://schemas.openxmlformats.org/drawingml/2006/main" uri="{28A0092B-C50C-407E-A947-70E740481C1C}">
                           <a14:useLocalDpi val="0"/>
@@ -728,7 +728,7 @@
                   <pic:spPr>
                     <a:xfrm>
                       <a:off x="0" y="0"/>
-                      <a:ext cx="4410076" cy="3556870"/>
+                      <a:ext cx="3752850" cy="3819525"/>
                     </a:xfrm>
                     <a:prstGeom prst="rect">
                       <a:avLst/>
@@ -743,37 +743,14 @@
     </w:p>
     <w:p>
       <w:pPr>
-        <w:rPr>
-          <w:b/>
-          <w:szCs w:val="24"/>
-        </w:rPr>
-      </w:pPr>
-    </w:p>
-    <w:p>
-      <w:pPr>
-        <w:rPr>
-          <w:b/>
-          <w:szCs w:val="24"/>
-        </w:rPr>
-      </w:pPr>
-      <w:r>
-        <w:rPr>
-          <w:b w:val="1"/>
-          <w:bCs w:val="1"/>
-        </w:rPr>
-        <w:t>Screenshots of Running Application:</w:t>
-      </w:r>
-    </w:p>
-    <w:p>
-      <w:pPr>
         <w:pStyle w:val="Normal"/>
       </w:pPr>
       <w:r>
         <w:drawing>
-          <wp:inline wp14:editId="40AFBDE4" wp14:anchorId="7DC96661">
-            <wp:extent cx="6343650" cy="3303984"/>
+          <wp:inline wp14:editId="6BFA582D" wp14:anchorId="12DB942F">
+            <wp:extent cx="2857500" cy="1804737"/>
             <wp:effectExtent l="0" t="0" r="0" b="0"/>
-            <wp:docPr id="2069985307" name="" title=""/>
+            <wp:docPr id="529232571" name="" title=""/>
             <wp:cNvGraphicFramePr>
               <a:graphicFrameLocks noChangeAspect="1"/>
             </wp:cNvGraphicFramePr>
@@ -785,7 +762,7 @@
                     <pic:cNvPicPr/>
                   </pic:nvPicPr>
                   <pic:blipFill>
-                    <a:blip r:embed="Rd42f6bf7dd3847db">
+                    <a:blip r:embed="R1ff7be84a3f941e1">
                       <a:extLst>
                         <a:ext xmlns:a="http://schemas.openxmlformats.org/drawingml/2006/main" uri="{28A0092B-C50C-407E-A947-70E740481C1C}">
                           <a14:useLocalDpi val="0"/>
@@ -799,7 +776,7 @@
                   <pic:spPr>
                     <a:xfrm>
                       <a:off x="0" y="0"/>
-                      <a:ext cx="6343650" cy="3303984"/>
+                      <a:ext cx="2857500" cy="1804737"/>
                     </a:xfrm>
                     <a:prstGeom prst="rect">
                       <a:avLst/>
@@ -811,12 +788,81 @@
           </wp:inline>
         </w:drawing>
       </w:r>
+    </w:p>
+    <w:p>
+      <w:pPr>
+        <w:pStyle w:val="Normal"/>
+      </w:pPr>
+    </w:p>
+    <w:p>
+      <w:pPr>
+        <w:pStyle w:val="Normal"/>
+      </w:pPr>
+      <w:r>
+        <w:rPr/>
+        <w:t>Encountered an issue with my footer not staying at the bottom of the page if user decides to mess with the pages size. Found this fix for it and was able to implement into my assignment.</w:t>
+      </w:r>
+    </w:p>
+    <w:p>
+      <w:pPr>
+        <w:pStyle w:val="Normal"/>
+      </w:pPr>
+      <w:hyperlink r:id="R05dcdd08b50f4c27">
+        <w:r>
+          <w:rPr>
+            <w:rStyle w:val="Hyperlink"/>
+          </w:rPr>
+          <w:t>https://www.freecodecamp.org/news/how-to-keep-your-footer-where-it-belongs-59c6aa05c59c/</w:t>
+        </w:r>
+      </w:hyperlink>
+    </w:p>
+    <w:p>
+      <w:pPr>
+        <w:pStyle w:val="Normal"/>
+      </w:pPr>
+    </w:p>
+    <w:p>
+      <w:pPr>
+        <w:pStyle w:val="Normal"/>
+      </w:pPr>
+      <w:r>
+        <w:rPr/>
+        <w:t>In the future I will reconsider placing my main nav bar on the footer and was thinking about changing it but wanted to keep the HTML as similar as possible to the week 1 assignment since the focus is CSS.</w:t>
+      </w:r>
+    </w:p>
+    <w:p>
+      <w:pPr>
+        <w:rPr>
+          <w:b/>
+          <w:szCs w:val="24"/>
+        </w:rPr>
+      </w:pPr>
+    </w:p>
+    <w:p>
+      <w:pPr>
+        <w:rPr>
+          <w:b w:val="1"/>
+          <w:bCs w:val="1"/>
+        </w:rPr>
+      </w:pPr>
+      <w:r>
+        <w:rPr>
+          <w:b w:val="1"/>
+          <w:bCs w:val="1"/>
+        </w:rPr>
+        <w:t>Screenshots of Running Application:</w:t>
+      </w:r>
+    </w:p>
+    <w:p>
+      <w:pPr>
+        <w:pStyle w:val="Normal"/>
+      </w:pPr>
       <w:r>
         <w:drawing>
-          <wp:inline wp14:editId="2EC8D134" wp14:anchorId="28B41CF4">
-            <wp:extent cx="6057900" cy="3028950"/>
+          <wp:inline wp14:editId="41C7ADBB" wp14:anchorId="7BF3B2B9">
+            <wp:extent cx="6772275" cy="3372029"/>
             <wp:effectExtent l="0" t="0" r="0" b="0"/>
-            <wp:docPr id="1134199839" name="" title=""/>
+            <wp:docPr id="1245250901" name="" title=""/>
             <wp:cNvGraphicFramePr>
               <a:graphicFrameLocks noChangeAspect="1"/>
             </wp:cNvGraphicFramePr>
@@ -828,7 +874,7 @@
                     <pic:cNvPicPr/>
                   </pic:nvPicPr>
                   <pic:blipFill>
-                    <a:blip r:embed="R5745f178db8a4d67">
+                    <a:blip r:embed="R6f4c4d08803a4c48">
                       <a:extLst>
                         <a:ext xmlns:a="http://schemas.openxmlformats.org/drawingml/2006/main" uri="{28A0092B-C50C-407E-A947-70E740481C1C}">
                           <a14:useLocalDpi val="0"/>
@@ -842,7 +888,7 @@
                   <pic:spPr>
                     <a:xfrm>
                       <a:off x="0" y="0"/>
-                      <a:ext cx="6057900" cy="3028950"/>
+                      <a:ext cx="6772275" cy="3372029"/>
                     </a:xfrm>
                     <a:prstGeom prst="rect">
                       <a:avLst/>
@@ -856,10 +902,10 @@
       </w:r>
       <w:r>
         <w:drawing>
-          <wp:inline wp14:editId="110FC14E" wp14:anchorId="43FA8D7D">
-            <wp:extent cx="6124575" cy="3075047"/>
+          <wp:inline wp14:editId="54C43399" wp14:anchorId="1946C02E">
+            <wp:extent cx="6753225" cy="3348474"/>
             <wp:effectExtent l="0" t="0" r="0" b="0"/>
-            <wp:docPr id="2027073296" name="" title=""/>
+            <wp:docPr id="278866657" name="" title=""/>
             <wp:cNvGraphicFramePr>
               <a:graphicFrameLocks noChangeAspect="1"/>
             </wp:cNvGraphicFramePr>
@@ -871,7 +917,7 @@
                     <pic:cNvPicPr/>
                   </pic:nvPicPr>
                   <pic:blipFill>
-                    <a:blip r:embed="R8beafb9717254169">
+                    <a:blip r:embed="Re69d0e0b00eb42f5">
                       <a:extLst>
                         <a:ext xmlns:a="http://schemas.openxmlformats.org/drawingml/2006/main" uri="{28A0092B-C50C-407E-A947-70E740481C1C}">
                           <a14:useLocalDpi val="0"/>
@@ -885,7 +931,7 @@
                   <pic:spPr>
                     <a:xfrm>
                       <a:off x="0" y="0"/>
-                      <a:ext cx="6124575" cy="3075047"/>
+                      <a:ext cx="6753225" cy="3348474"/>
                     </a:xfrm>
                     <a:prstGeom prst="rect">
                       <a:avLst/>
@@ -899,10 +945,10 @@
       </w:r>
       <w:r>
         <w:drawing>
-          <wp:inline wp14:editId="5BFE4FDF" wp14:anchorId="6C27CE6D">
-            <wp:extent cx="6188927" cy="3171825"/>
+          <wp:inline wp14:editId="02071FEC" wp14:anchorId="25B363B6">
+            <wp:extent cx="6819900" cy="3381534"/>
             <wp:effectExtent l="0" t="0" r="0" b="0"/>
-            <wp:docPr id="1252648582" name="" title=""/>
+            <wp:docPr id="1021989956" name="" title=""/>
             <wp:cNvGraphicFramePr>
               <a:graphicFrameLocks noChangeAspect="1"/>
             </wp:cNvGraphicFramePr>
@@ -914,7 +960,7 @@
                     <pic:cNvPicPr/>
                   </pic:nvPicPr>
                   <pic:blipFill>
-                    <a:blip r:embed="R65305689476a4280">
+                    <a:blip r:embed="R71c86179fd7d41b5">
                       <a:extLst>
                         <a:ext xmlns:a="http://schemas.openxmlformats.org/drawingml/2006/main" uri="{28A0092B-C50C-407E-A947-70E740481C1C}">
                           <a14:useLocalDpi val="0"/>
@@ -928,7 +974,7 @@
                   <pic:spPr>
                     <a:xfrm>
                       <a:off x="0" y="0"/>
-                      <a:ext cx="6188927" cy="3171825"/>
+                      <a:ext cx="6819900" cy="3381534"/>
                     </a:xfrm>
                     <a:prstGeom prst="rect">
                       <a:avLst/>
@@ -941,8 +987,51 @@
         </w:drawing>
       </w:r>
       <w:r>
+        <w:drawing>
+          <wp:inline wp14:editId="41EEDAF5" wp14:anchorId="6630825D">
+            <wp:extent cx="6715125" cy="3343573"/>
+            <wp:effectExtent l="0" t="0" r="0" b="0"/>
+            <wp:docPr id="1880354842" name="" title=""/>
+            <wp:cNvGraphicFramePr>
+              <a:graphicFrameLocks noChangeAspect="1"/>
+            </wp:cNvGraphicFramePr>
+            <a:graphic>
+              <a:graphicData uri="http://schemas.openxmlformats.org/drawingml/2006/picture">
+                <pic:pic>
+                  <pic:nvPicPr>
+                    <pic:cNvPr id="0" name=""/>
+                    <pic:cNvPicPr/>
+                  </pic:nvPicPr>
+                  <pic:blipFill>
+                    <a:blip r:embed="Ra1043088524b43c5">
+                      <a:extLst>
+                        <a:ext xmlns:a="http://schemas.openxmlformats.org/drawingml/2006/main" uri="{28A0092B-C50C-407E-A947-70E740481C1C}">
+                          <a14:useLocalDpi val="0"/>
+                        </a:ext>
+                      </a:extLst>
+                    </a:blip>
+                    <a:stretch>
+                      <a:fillRect/>
+                    </a:stretch>
+                  </pic:blipFill>
+                  <pic:spPr>
+                    <a:xfrm>
+                      <a:off x="0" y="0"/>
+                      <a:ext cx="6715125" cy="3343573"/>
+                    </a:xfrm>
+                    <a:prstGeom prst="rect">
+                      <a:avLst/>
+                    </a:prstGeom>
+                  </pic:spPr>
+                </pic:pic>
+              </a:graphicData>
+            </a:graphic>
+          </wp:inline>
+        </w:drawing>
+      </w:r>
+      <w:r>
         <w:rPr/>
-        <w:t>(purple is where mouse cursor was hovering over)</w:t>
+        <w:t>the purple/blue highlight is where my cursor was hovering over at the time of the screenshot</w:t>
       </w:r>
     </w:p>
     <w:p>
@@ -2266,6 +2355,16 @@
       <w:contextualSpacing/>
     </w:pPr>
   </w:style>
+  <w:style xmlns:w14="http://schemas.microsoft.com/office/word/2010/wordml" xmlns:mc="http://schemas.openxmlformats.org/markup-compatibility/2006" xmlns:w="http://schemas.openxmlformats.org/wordprocessingml/2006/main" w:type="character" w:styleId="Hyperlink" mc:Ignorable="w14">
+    <w:name xmlns:w="http://schemas.openxmlformats.org/wordprocessingml/2006/main" w:val="Hyperlink"/>
+    <w:basedOn xmlns:w="http://schemas.openxmlformats.org/wordprocessingml/2006/main" w:val="DefaultParagraphFont"/>
+    <w:uiPriority xmlns:w="http://schemas.openxmlformats.org/wordprocessingml/2006/main" w:val="99"/>
+    <w:unhideWhenUsed xmlns:w="http://schemas.openxmlformats.org/wordprocessingml/2006/main"/>
+    <w:rPr xmlns:w="http://schemas.openxmlformats.org/wordprocessingml/2006/main">
+      <w:color w:val="0563C1" w:themeColor="hyperlink"/>
+      <w:u w:val="single"/>
+    </w:rPr>
+  </w:style>
 </w:styles>
 </file>
 

</xml_diff>